<commit_message>
adding 30000 articles, dictionary method
</commit_message>
<xml_diff>
--- a/Research Plan.docx
+++ b/Research Plan.docx
@@ -14,8 +14,6 @@
         </w:rPr>
         <w:t>Research on American News</w:t>
       </w:r>
-      <w:bookmarkStart w:id="0" w:name="_GoBack"/>
-      <w:bookmarkEnd w:id="0"/>
     </w:p>
     <w:p/>
     <w:p>
@@ -85,13 +83,8 @@
       <w:pPr>
         <w:ind w:left="720"/>
       </w:pPr>
-      <w:proofErr w:type="gramStart"/>
-      <w:r>
-        <w:t>Possible alternative</w:t>
-      </w:r>
-      <w:proofErr w:type="gramEnd"/>
-      <w:r>
-        <w:t>, find a jpg archive, and use text recognizer to convert the newspaper image into plain text – Don’t know if that would take too long…</w:t>
+      <w:r>
+        <w:t>Possible alternative, find a jpg archive, and use text recognizer to convert the newspaper image into plain text – Don’t know if that would take too long…</w:t>
       </w:r>
     </w:p>
     <w:p>
@@ -627,10 +620,18 @@
         </w:numPr>
       </w:pPr>
       <w:r>
-        <w:t>Not necessarily need the full body of text</w:t>
-      </w:r>
-      <w:r>
-        <w:t xml:space="preserve">? Maybe it depends on how we want to look at the text? </w:t>
+        <w:t xml:space="preserve">Not necessarily need the full body of </w:t>
+      </w:r>
+      <w:proofErr w:type="gramStart"/>
+      <w:r>
+        <w:t>text</w:t>
+      </w:r>
+      <w:r>
+        <w:t>?</w:t>
+      </w:r>
+      <w:proofErr w:type="gramEnd"/>
+      <w:r>
+        <w:t xml:space="preserve"> Maybe it depends on how we want to look at the text? </w:t>
       </w:r>
     </w:p>
     <w:p>
@@ -878,39 +879,7 @@
             <w:color w:val="1155CC"/>
             <w:u w:val="single"/>
           </w:rPr>
-          <w:t>Access</w:t>
-        </w:r>
-        <w:r>
-          <w:rPr>
-            <w:rFonts w:ascii="Calibri" w:eastAsia="Times New Roman" w:hAnsi="Calibri" w:cs="Calibri"/>
-            <w:color w:val="1155CC"/>
-            <w:u w:val="single"/>
-          </w:rPr>
-          <w:t xml:space="preserve"> </w:t>
-        </w:r>
-        <w:r>
-          <w:rPr>
-            <w:rFonts w:ascii="Calibri" w:eastAsia="Times New Roman" w:hAnsi="Calibri" w:cs="Calibri"/>
-            <w:color w:val="1155CC"/>
-            <w:u w:val="single"/>
-          </w:rPr>
-          <w:t>W</w:t>
-        </w:r>
-        <w:r>
-          <w:rPr>
-            <w:rFonts w:ascii="Calibri" w:eastAsia="Times New Roman" w:hAnsi="Calibri" w:cs="Calibri"/>
-            <w:color w:val="1155CC"/>
-            <w:u w:val="single"/>
-          </w:rPr>
-          <w:t>o</w:t>
-        </w:r>
-        <w:r>
-          <w:rPr>
-            <w:rFonts w:ascii="Calibri" w:eastAsia="Times New Roman" w:hAnsi="Calibri" w:cs="Calibri"/>
-            <w:color w:val="1155CC"/>
-            <w:u w:val="single"/>
-          </w:rPr>
-          <w:t>rld News</w:t>
+          <w:t>Access World News</w:t>
         </w:r>
       </w:hyperlink>
       <w:r>
@@ -993,23 +962,7 @@
             <w:color w:val="1155CC"/>
             <w:u w:val="single"/>
           </w:rPr>
-          <w:t>Fac</w:t>
-        </w:r>
-        <w:r>
-          <w:rPr>
-            <w:rFonts w:ascii="Calibri" w:eastAsia="Times New Roman" w:hAnsi="Calibri" w:cs="Calibri"/>
-            <w:color w:val="1155CC"/>
-            <w:u w:val="single"/>
-          </w:rPr>
-          <w:t>t</w:t>
-        </w:r>
-        <w:r>
-          <w:rPr>
-            <w:rFonts w:ascii="Calibri" w:eastAsia="Times New Roman" w:hAnsi="Calibri" w:cs="Calibri"/>
-            <w:color w:val="1155CC"/>
-            <w:u w:val="single"/>
-          </w:rPr>
-          <w:t>iva</w:t>
+          <w:t>Factiva</w:t>
         </w:r>
       </w:hyperlink>
       <w:r>
@@ -1403,6 +1356,731 @@
     <w:p/>
     <w:p/>
     <w:p/>
+    <w:p>
+      <w:r>
+        <w:lastRenderedPageBreak/>
+        <w:t>4/8/2019</w:t>
+      </w:r>
+      <w:r>
+        <w:tab/>
+      </w:r>
+    </w:p>
+    <w:p/>
+    <w:p>
+      <w:r>
+        <w:t>Test out using OCR</w:t>
+      </w:r>
+    </w:p>
+    <w:p/>
+    <w:p>
+      <w:r>
+        <w:t>4/14/2019</w:t>
+      </w:r>
+    </w:p>
+    <w:p/>
+    <w:p>
+      <w:proofErr w:type="spellStart"/>
+      <w:r>
+        <w:t>Proquest</w:t>
+      </w:r>
+      <w:proofErr w:type="spellEnd"/>
+      <w:r>
+        <w:t xml:space="preserve"> – complete New York Times and Wall Street Journal paper</w:t>
+      </w:r>
+    </w:p>
+    <w:p/>
+    <w:p>
+      <w:r>
+        <w:t>4/19/2019</w:t>
+      </w:r>
+    </w:p>
+    <w:p/>
+    <w:p>
+      <w:r>
+        <w:t xml:space="preserve">Database to </w:t>
+      </w:r>
+      <w:proofErr w:type="gramStart"/>
+      <w:r>
+        <w:t>use:</w:t>
+      </w:r>
+      <w:proofErr w:type="gramEnd"/>
+      <w:r>
+        <w:t xml:space="preserve"> ProQuest</w:t>
+      </w:r>
+    </w:p>
+    <w:p/>
+    <w:p>
+      <w:r>
+        <w:t>Topic of interests:</w:t>
+      </w:r>
+    </w:p>
+    <w:p>
+      <w:r>
+        <w:tab/>
+        <w:t>Sentiment analysis – over year</w:t>
+      </w:r>
+    </w:p>
+    <w:p>
+      <w:r>
+        <w:tab/>
+      </w:r>
+      <w:r>
+        <w:tab/>
+        <w:t>Maybe tie back to specific event…</w:t>
+      </w:r>
+    </w:p>
+    <w:p>
+      <w:r>
+        <w:tab/>
+        <w:t xml:space="preserve">Topic shift? – How newspaper usually tend to </w:t>
+      </w:r>
+      <w:proofErr w:type="spellStart"/>
+      <w:r>
+        <w:t>to</w:t>
+      </w:r>
+      <w:proofErr w:type="spellEnd"/>
+      <w:r>
+        <w:t xml:space="preserve"> interpret the topics</w:t>
+      </w:r>
+    </w:p>
+    <w:p>
+      <w:r>
+        <w:tab/>
+        <w:t xml:space="preserve">Maybe comparing particular events and see how it is being portrait? </w:t>
+      </w:r>
+    </w:p>
+    <w:p>
+      <w:r>
+        <w:tab/>
+        <w:t xml:space="preserve">How news portrait the image of China </w:t>
+      </w:r>
+    </w:p>
+    <w:p>
+      <w:r>
+        <w:tab/>
+      </w:r>
+      <w:r>
+        <w:tab/>
+        <w:t xml:space="preserve">On which topic do the news tend to have a negative sentiment </w:t>
+      </w:r>
+    </w:p>
+    <w:p>
+      <w:r>
+        <w:tab/>
+      </w:r>
+      <w:r>
+        <w:tab/>
+        <w:t xml:space="preserve">On which topics do the news tend to have a positive sentiment </w:t>
+      </w:r>
+    </w:p>
+    <w:p>
+      <w:r>
+        <w:tab/>
+      </w:r>
+    </w:p>
+    <w:p>
+      <w:r>
+        <w:tab/>
+      </w:r>
+    </w:p>
+    <w:p>
+      <w:r>
+        <w:tab/>
+      </w:r>
+    </w:p>
+    <w:p>
+      <w:r>
+        <w:t xml:space="preserve">Questions that need to be addressed: </w:t>
+      </w:r>
+    </w:p>
+    <w:p>
+      <w:pPr>
+        <w:ind w:left="720"/>
+      </w:pPr>
+      <w:r>
+        <w:t>Above topics are really just exploratory analysis, but they do not have a big question that drives them</w:t>
+      </w:r>
+    </w:p>
+    <w:p>
+      <w:r>
+        <w:tab/>
+        <w:t>What fields to select in order to preserve the meta data</w:t>
+      </w:r>
+      <w:r>
+        <w:t xml:space="preserve"> </w:t>
+      </w:r>
+    </w:p>
+    <w:p>
+      <w:r>
+        <w:tab/>
+        <w:t xml:space="preserve">What meta data do we need? </w:t>
+      </w:r>
+    </w:p>
+    <w:p>
+      <w:pPr>
+        <w:ind w:left="720"/>
+      </w:pPr>
+      <w:r>
+        <w:lastRenderedPageBreak/>
+        <w:t xml:space="preserve">Publication issue? With the data we have right now, since it is after 1976, is it legal to do to analysis and publish the result? </w:t>
+      </w:r>
+    </w:p>
+    <w:p/>
+    <w:p>
+      <w:r>
+        <w:t xml:space="preserve">Abstract </w:t>
+      </w:r>
+      <w:r>
+        <w:object w:dxaOrig="225" w:dyaOrig="225" w14:anchorId="641EE110">
+          <v:shapetype id="_x0000_t75" coordsize="21600,21600" o:spt="75" o:preferrelative="t" path="m@4@5l@4@11@9@11@9@5xe" filled="f" stroked="f">
+            <v:stroke joinstyle="miter"/>
+            <v:formulas>
+              <v:f eqn="if lineDrawn pixelLineWidth 0"/>
+              <v:f eqn="sum @0 1 0"/>
+              <v:f eqn="sum 0 0 @1"/>
+              <v:f eqn="prod @2 1 2"/>
+              <v:f eqn="prod @3 21600 pixelWidth"/>
+              <v:f eqn="prod @3 21600 pixelHeight"/>
+              <v:f eqn="sum @0 0 1"/>
+              <v:f eqn="prod @6 1 2"/>
+              <v:f eqn="prod @7 21600 pixelWidth"/>
+              <v:f eqn="sum @8 21600 0"/>
+              <v:f eqn="prod @7 21600 pixelHeight"/>
+              <v:f eqn="sum @10 21600 0"/>
+            </v:formulas>
+            <v:path o:extrusionok="f" gradientshapeok="t" o:connecttype="rect"/>
+            <o:lock v:ext="edit" aspectratio="t"/>
+          </v:shapetype>
+          <v:shape id="_x0000_i1106" type="#_x0000_t75" style="width:19.9pt;height:16.5pt" o:ole="">
+            <v:imagedata r:id="rId8" o:title=""/>
+          </v:shape>
+          <w:control r:id="rId9" w:name="DefaultOcxName" w:shapeid="_x0000_i1106"/>
+        </w:object>
+      </w:r>
+      <w:r>
+        <w:t xml:space="preserve">Accession number </w:t>
+      </w:r>
+      <w:r>
+        <w:object w:dxaOrig="225" w:dyaOrig="225" w14:anchorId="0FAD159B">
+          <v:shape id="_x0000_i1109" type="#_x0000_t75" style="width:19.9pt;height:16.5pt" o:ole="">
+            <v:imagedata r:id="rId10" o:title=""/>
+          </v:shape>
+          <w:control r:id="rId11" w:name="DefaultOcxName1" w:shapeid="_x0000_i1109"/>
+        </w:object>
+      </w:r>
+      <w:r>
+        <w:t xml:space="preserve">Author </w:t>
+      </w:r>
+      <w:r>
+        <w:object w:dxaOrig="225" w:dyaOrig="225" w14:anchorId="7E229945">
+          <v:shape id="_x0000_i1112" type="#_x0000_t75" style="width:19.9pt;height:16.5pt" o:ole="">
+            <v:imagedata r:id="rId12" o:title=""/>
+          </v:shape>
+          <w:control r:id="rId13" w:name="DefaultOcxName2" w:shapeid="_x0000_i1112"/>
+        </w:object>
+      </w:r>
+      <w:r>
+        <w:t xml:space="preserve">CODEN </w:t>
+      </w:r>
+      <w:r>
+        <w:object w:dxaOrig="225" w:dyaOrig="225" w14:anchorId="105EF497">
+          <v:shape id="_x0000_i1115" type="#_x0000_t75" style="width:19.9pt;height:16.5pt" o:ole="">
+            <v:imagedata r:id="rId14" o:title=""/>
+          </v:shape>
+          <w:control r:id="rId15" w:name="DefaultOcxName3" w:shapeid="_x0000_i1115"/>
+        </w:object>
+      </w:r>
+      <w:r>
+        <w:t xml:space="preserve">Classification </w:t>
+      </w:r>
+      <w:r>
+        <w:object w:dxaOrig="225" w:dyaOrig="225" w14:anchorId="25D9F689">
+          <v:shape id="_x0000_i1118" type="#_x0000_t75" style="width:19.9pt;height:16.5pt" o:ole="">
+            <v:imagedata r:id="rId16" o:title=""/>
+          </v:shape>
+          <w:control r:id="rId17" w:name="DefaultOcxName4" w:shapeid="_x0000_i1118"/>
+        </w:object>
+      </w:r>
+      <w:r>
+        <w:t xml:space="preserve">Company </w:t>
+      </w:r>
+      <w:r>
+        <w:object w:dxaOrig="225" w:dyaOrig="225" w14:anchorId="35D3A9A8">
+          <v:shape id="_x0000_i1121" type="#_x0000_t75" style="width:19.9pt;height:16.5pt" o:ole="">
+            <v:imagedata r:id="rId18" o:title=""/>
+          </v:shape>
+          <w:control r:id="rId19" w:name="DefaultOcxName5" w:shapeid="_x0000_i1121"/>
+        </w:object>
+      </w:r>
+      <w:proofErr w:type="spellStart"/>
+      <w:r>
+        <w:t>Company</w:t>
+      </w:r>
+      <w:proofErr w:type="spellEnd"/>
+      <w:r>
+        <w:t xml:space="preserve"> / organization </w:t>
+      </w:r>
+      <w:r>
+        <w:object w:dxaOrig="225" w:dyaOrig="225" w14:anchorId="14205B3D">
+          <v:shape id="_x0000_i1124" type="#_x0000_t75" style="width:19.9pt;height:16.5pt" o:ole="">
+            <v:imagedata r:id="rId18" o:title=""/>
+          </v:shape>
+          <w:control r:id="rId20" w:name="DefaultOcxName6" w:shapeid="_x0000_i1124"/>
+        </w:object>
+      </w:r>
+      <w:r>
+        <w:t xml:space="preserve">Copyright </w:t>
+      </w:r>
+      <w:r>
+        <w:object w:dxaOrig="225" w:dyaOrig="225" w14:anchorId="3858F865">
+          <v:shape id="_x0000_i1127" type="#_x0000_t75" style="width:19.9pt;height:16.5pt" o:ole="">
+            <v:imagedata r:id="rId21" o:title=""/>
+          </v:shape>
+          <w:control r:id="rId22" w:name="DefaultOcxName7" w:shapeid="_x0000_i1127"/>
+        </w:object>
+      </w:r>
+      <w:r>
+        <w:t xml:space="preserve">Country of publication </w:t>
+      </w:r>
+      <w:r>
+        <w:object w:dxaOrig="225" w:dyaOrig="225" w14:anchorId="483E0E3C">
+          <v:shape id="_x0000_i1130" type="#_x0000_t75" style="width:19.9pt;height:16.5pt" o:ole="">
+            <v:imagedata r:id="rId23" o:title=""/>
+          </v:shape>
+          <w:control r:id="rId24" w:name="DefaultOcxName8" w:shapeid="_x0000_i1130"/>
+        </w:object>
+      </w:r>
+      <w:r>
+        <w:t xml:space="preserve">DOI </w:t>
+      </w:r>
+      <w:r>
+        <w:object w:dxaOrig="225" w:dyaOrig="225" w14:anchorId="0FB501F2">
+          <v:shape id="_x0000_i1133" type="#_x0000_t75" style="width:19.9pt;height:16.5pt" o:ole="">
+            <v:imagedata r:id="rId25" o:title=""/>
+          </v:shape>
+          <w:control r:id="rId26" w:name="DefaultOcxName9" w:shapeid="_x0000_i1133"/>
+        </w:object>
+      </w:r>
+      <w:r>
+        <w:t xml:space="preserve">Database </w:t>
+      </w:r>
+      <w:r>
+        <w:object w:dxaOrig="225" w:dyaOrig="225" w14:anchorId="2E1854D7">
+          <v:shape id="_x0000_i1136" type="#_x0000_t75" style="width:19.9pt;height:16.5pt" o:ole="">
+            <v:imagedata r:id="rId27" o:title=""/>
+          </v:shape>
+          <w:control r:id="rId28" w:name="DefaultOcxName10" w:shapeid="_x0000_i1136"/>
+        </w:object>
+      </w:r>
+      <w:r>
+        <w:t xml:space="preserve">Dateline </w:t>
+      </w:r>
+      <w:r>
+        <w:object w:dxaOrig="225" w:dyaOrig="225" w14:anchorId="767B9139">
+          <v:shape id="_x0000_i1139" type="#_x0000_t75" style="width:19.9pt;height:16.5pt" o:ole="">
+            <v:imagedata r:id="rId29" o:title=""/>
+          </v:shape>
+          <w:control r:id="rId30" w:name="DefaultOcxName11" w:shapeid="_x0000_i1139"/>
+        </w:object>
+      </w:r>
+      <w:r>
+        <w:t xml:space="preserve">Document feature </w:t>
+      </w:r>
+      <w:r>
+        <w:object w:dxaOrig="225" w:dyaOrig="225" w14:anchorId="7D7F1EBB">
+          <v:shape id="_x0000_i1142" type="#_x0000_t75" style="width:19.9pt;height:16.5pt" o:ole="">
+            <v:imagedata r:id="rId31" o:title=""/>
+          </v:shape>
+          <w:control r:id="rId32" w:name="DefaultOcxName12" w:shapeid="_x0000_i1142"/>
+        </w:object>
+      </w:r>
+      <w:r>
+        <w:t xml:space="preserve">Document type </w:t>
+      </w:r>
+      <w:r>
+        <w:object w:dxaOrig="225" w:dyaOrig="225" w14:anchorId="10CAE2D9">
+          <v:shape id="_x0000_i1145" type="#_x0000_t75" style="width:19.9pt;height:16.5pt" o:ole="">
+            <v:imagedata r:id="rId33" o:title=""/>
+          </v:shape>
+          <w:control r:id="rId34" w:name="DefaultOcxName13" w:shapeid="_x0000_i1145"/>
+        </w:object>
+      </w:r>
+      <w:r>
+        <w:t xml:space="preserve">Ethnicity </w:t>
+      </w:r>
+      <w:r>
+        <w:object w:dxaOrig="225" w:dyaOrig="225" w14:anchorId="526D5C7F">
+          <v:shape id="_x0000_i1148" type="#_x0000_t75" style="width:19.9pt;height:16.5pt" o:ole="">
+            <v:imagedata r:id="rId35" o:title=""/>
+          </v:shape>
+          <w:control r:id="rId36" w:name="DefaultOcxName14" w:shapeid="_x0000_i1148"/>
+        </w:object>
+      </w:r>
+      <w:r>
+        <w:t xml:space="preserve">First page </w:t>
+      </w:r>
+      <w:r>
+        <w:object w:dxaOrig="225" w:dyaOrig="225" w14:anchorId="488260C8">
+          <v:shape id="_x0000_i1151" type="#_x0000_t75" style="width:19.9pt;height:16.5pt" o:ole="">
+            <v:imagedata r:id="rId37" o:title=""/>
+          </v:shape>
+          <w:control r:id="rId38" w:name="DefaultOcxName15" w:shapeid="_x0000_i1151"/>
+        </w:object>
+      </w:r>
+      <w:r>
+        <w:t xml:space="preserve">Full Text </w:t>
+      </w:r>
+      <w:r>
+        <w:object w:dxaOrig="225" w:dyaOrig="225" w14:anchorId="4CC7C108">
+          <v:shape id="_x0000_i1154" type="#_x0000_t75" style="width:19.9pt;height:16.5pt" o:ole="">
+            <v:imagedata r:id="rId39" o:title=""/>
+          </v:shape>
+          <w:control r:id="rId40" w:name="DefaultOcxName16" w:shapeid="_x0000_i1154"/>
+        </w:object>
+      </w:r>
+      <w:r>
+        <w:t xml:space="preserve">ISSN </w:t>
+      </w:r>
+      <w:r>
+        <w:object w:dxaOrig="225" w:dyaOrig="225" w14:anchorId="26452AB9">
+          <v:shape id="_x0000_i1157" type="#_x0000_t75" style="width:19.9pt;height:16.5pt" o:ole="">
+            <v:imagedata r:id="rId41" o:title=""/>
+          </v:shape>
+          <w:control r:id="rId42" w:name="DefaultOcxName17" w:shapeid="_x0000_i1157"/>
+        </w:object>
+      </w:r>
+      <w:r>
+        <w:t xml:space="preserve">Identifier / keyword </w:t>
+      </w:r>
+      <w:r>
+        <w:object w:dxaOrig="225" w:dyaOrig="225" w14:anchorId="4684B461">
+          <v:shape id="_x0000_i1160" type="#_x0000_t75" style="width:19.9pt;height:16.5pt" o:ole="">
+            <v:imagedata r:id="rId43" o:title=""/>
+          </v:shape>
+          <w:control r:id="rId44" w:name="DefaultOcxName18" w:shapeid="_x0000_i1160"/>
+        </w:object>
+      </w:r>
+      <w:r>
+        <w:t xml:space="preserve">Issue </w:t>
+      </w:r>
+      <w:r>
+        <w:object w:dxaOrig="225" w:dyaOrig="225" w14:anchorId="6C08B76A">
+          <v:shape id="_x0000_i1163" type="#_x0000_t75" style="width:19.9pt;height:16.5pt" o:ole="">
+            <v:imagedata r:id="rId43" o:title=""/>
+          </v:shape>
+          <w:control r:id="rId45" w:name="DefaultOcxName19" w:shapeid="_x0000_i1163"/>
+        </w:object>
+      </w:r>
+      <w:r>
+        <w:t xml:space="preserve">Language of publication </w:t>
+      </w:r>
+      <w:r>
+        <w:object w:dxaOrig="225" w:dyaOrig="225" w14:anchorId="257156F8">
+          <v:shape id="_x0000_i1166" type="#_x0000_t75" style="width:19.9pt;height:16.5pt" o:ole="">
+            <v:imagedata r:id="rId46" o:title=""/>
+          </v:shape>
+          <w:control r:id="rId47" w:name="DefaultOcxName20" w:shapeid="_x0000_i1166"/>
+        </w:object>
+      </w:r>
+      <w:r>
+        <w:t xml:space="preserve">Last updated </w:t>
+      </w:r>
+      <w:r>
+        <w:object w:dxaOrig="225" w:dyaOrig="225" w14:anchorId="08222C82">
+          <v:shape id="_x0000_i1169" type="#_x0000_t75" style="width:19.9pt;height:16.5pt" o:ole="">
+            <v:imagedata r:id="rId48" o:title=""/>
+          </v:shape>
+          <w:control r:id="rId49" w:name="DefaultOcxName21" w:shapeid="_x0000_i1169"/>
+        </w:object>
+      </w:r>
+      <w:r>
+        <w:t xml:space="preserve">Location </w:t>
+      </w:r>
+      <w:r>
+        <w:object w:dxaOrig="225" w:dyaOrig="225" w14:anchorId="2212247C">
+          <v:shape id="_x0000_i1172" type="#_x0000_t75" style="width:19.9pt;height:16.5pt" o:ole="">
+            <v:imagedata r:id="rId50" o:title=""/>
+          </v:shape>
+          <w:control r:id="rId51" w:name="DefaultOcxName22" w:shapeid="_x0000_i1172"/>
+        </w:object>
+      </w:r>
+      <w:r>
+        <w:t xml:space="preserve">Number of pages </w:t>
+      </w:r>
+      <w:r>
+        <w:object w:dxaOrig="225" w:dyaOrig="225" w14:anchorId="2D0E77CC">
+          <v:shape id="_x0000_i1175" type="#_x0000_t75" style="width:19.9pt;height:16.5pt" o:ole="">
+            <v:imagedata r:id="rId52" o:title=""/>
+          </v:shape>
+          <w:control r:id="rId53" w:name="DefaultOcxName23" w:shapeid="_x0000_i1175"/>
+        </w:object>
+      </w:r>
+      <w:r>
+        <w:t xml:space="preserve">Outbound links </w:t>
+      </w:r>
+      <w:r>
+        <w:object w:dxaOrig="225" w:dyaOrig="225" w14:anchorId="1F16A347">
+          <v:shape id="_x0000_i1178" type="#_x0000_t75" style="width:19.9pt;height:16.5pt" o:ole="">
+            <v:imagedata r:id="rId54" o:title=""/>
+          </v:shape>
+          <w:control r:id="rId55" w:name="DefaultOcxName24" w:shapeid="_x0000_i1178"/>
+        </w:object>
+      </w:r>
+      <w:r>
+        <w:t xml:space="preserve">Pages </w:t>
+      </w:r>
+      <w:r>
+        <w:object w:dxaOrig="225" w:dyaOrig="225" w14:anchorId="4282B049">
+          <v:shape id="_x0000_i1181" type="#_x0000_t75" style="width:19.9pt;height:16.5pt" o:ole="">
+            <v:imagedata r:id="rId56" o:title=""/>
+          </v:shape>
+          <w:control r:id="rId57" w:name="DefaultOcxName25" w:shapeid="_x0000_i1181"/>
+        </w:object>
+      </w:r>
+      <w:r>
+        <w:t xml:space="preserve">People </w:t>
+      </w:r>
+      <w:r>
+        <w:object w:dxaOrig="225" w:dyaOrig="225" w14:anchorId="2AB1C407">
+          <v:shape id="_x0000_i1184" type="#_x0000_t75" style="width:19.9pt;height:16.5pt" o:ole="">
+            <v:imagedata r:id="rId58" o:title=""/>
+          </v:shape>
+          <w:control r:id="rId59" w:name="DefaultOcxName26" w:shapeid="_x0000_i1184"/>
+        </w:object>
+      </w:r>
+      <w:r>
+        <w:t xml:space="preserve">Place of publication </w:t>
+      </w:r>
+      <w:r>
+        <w:object w:dxaOrig="225" w:dyaOrig="225" w14:anchorId="00B9FC6A">
+          <v:shape id="_x0000_i1187" type="#_x0000_t75" style="width:19.9pt;height:16.5pt" o:ole="">
+            <v:imagedata r:id="rId60" o:title=""/>
+          </v:shape>
+          <w:control r:id="rId61" w:name="DefaultOcxName27" w:shapeid="_x0000_i1187"/>
+        </w:object>
+      </w:r>
+      <w:r>
+        <w:t xml:space="preserve">ProQuest document ID </w:t>
+      </w:r>
+      <w:r>
+        <w:object w:dxaOrig="225" w:dyaOrig="225" w14:anchorId="7A152700">
+          <v:shape id="_x0000_i1190" type="#_x0000_t75" style="width:19.9pt;height:16.5pt" o:ole="">
+            <v:imagedata r:id="rId62" o:title=""/>
+          </v:shape>
+          <w:control r:id="rId63" w:name="DefaultOcxName28" w:shapeid="_x0000_i1190"/>
+        </w:object>
+      </w:r>
+      <w:r>
+        <w:t xml:space="preserve">Publication date </w:t>
+      </w:r>
+      <w:r>
+        <w:object w:dxaOrig="225" w:dyaOrig="225" w14:anchorId="1886298F">
+          <v:shape id="_x0000_i1193" type="#_x0000_t75" style="width:19.9pt;height:16.5pt" o:ole="">
+            <v:imagedata r:id="rId64" o:title=""/>
+          </v:shape>
+          <w:control r:id="rId65" w:name="DefaultOcxName29" w:shapeid="_x0000_i1193"/>
+        </w:object>
+      </w:r>
+      <w:r>
+        <w:t xml:space="preserve">Publication info </w:t>
+      </w:r>
+      <w:r>
+        <w:object w:dxaOrig="225" w:dyaOrig="225" w14:anchorId="6DF50A05">
+          <v:shape id="_x0000_i1196" type="#_x0000_t75" style="width:19.9pt;height:16.5pt" o:ole="">
+            <v:imagedata r:id="rId66" o:title=""/>
+          </v:shape>
+          <w:control r:id="rId67" w:name="DefaultOcxName30" w:shapeid="_x0000_i1196"/>
+        </w:object>
+      </w:r>
+      <w:r>
+        <w:t xml:space="preserve">Publication subject </w:t>
+      </w:r>
+      <w:r>
+        <w:object w:dxaOrig="225" w:dyaOrig="225" w14:anchorId="6C8E4F0F">
+          <v:shape id="_x0000_i1199" type="#_x0000_t75" style="width:19.9pt;height:16.5pt" o:ole="">
+            <v:imagedata r:id="rId68" o:title=""/>
+          </v:shape>
+          <w:control r:id="rId69" w:name="DefaultOcxName31" w:shapeid="_x0000_i1199"/>
+        </w:object>
+      </w:r>
+      <w:r>
+        <w:t xml:space="preserve">Publication title </w:t>
+      </w:r>
+      <w:r>
+        <w:object w:dxaOrig="225" w:dyaOrig="225" w14:anchorId="2A7BEC5C">
+          <v:shape id="_x0000_i1202" type="#_x0000_t75" style="width:19.9pt;height:16.5pt" o:ole="">
+            <v:imagedata r:id="rId70" o:title=""/>
+          </v:shape>
+          <w:control r:id="rId71" w:name="DefaultOcxName32" w:shapeid="_x0000_i1202"/>
+        </w:object>
+      </w:r>
+      <w:r>
+        <w:t xml:space="preserve">Publication year </w:t>
+      </w:r>
+      <w:r>
+        <w:object w:dxaOrig="225" w:dyaOrig="225" w14:anchorId="6F274D47">
+          <v:shape id="_x0000_i1205" type="#_x0000_t75" style="width:19.9pt;height:16.5pt" o:ole="">
+            <v:imagedata r:id="rId72" o:title=""/>
+          </v:shape>
+          <w:control r:id="rId73" w:name="DefaultOcxName33" w:shapeid="_x0000_i1205"/>
+        </w:object>
+      </w:r>
+      <w:r>
+        <w:t xml:space="preserve">Publisher </w:t>
+      </w:r>
+      <w:r>
+        <w:object w:dxaOrig="225" w:dyaOrig="225" w14:anchorId="51CC7E0D">
+          <v:shape id="_x0000_i1208" type="#_x0000_t75" style="width:19.9pt;height:16.5pt" o:ole="">
+            <v:imagedata r:id="rId74" o:title=""/>
+          </v:shape>
+          <w:control r:id="rId75" w:name="DefaultOcxName34" w:shapeid="_x0000_i1208"/>
+        </w:object>
+      </w:r>
+      <w:r>
+        <w:t xml:space="preserve">Section </w:t>
+      </w:r>
+      <w:r>
+        <w:object w:dxaOrig="225" w:dyaOrig="225" w14:anchorId="2D0C89DF">
+          <v:shape id="_x0000_i1211" type="#_x0000_t75" style="width:19.9pt;height:16.5pt" o:ole="">
+            <v:imagedata r:id="rId76" o:title=""/>
+          </v:shape>
+          <w:control r:id="rId77" w:name="DefaultOcxName35" w:shapeid="_x0000_i1211"/>
+        </w:object>
+      </w:r>
+      <w:r>
+        <w:t xml:space="preserve">Source type </w:t>
+      </w:r>
+      <w:r>
+        <w:object w:dxaOrig="225" w:dyaOrig="225" w14:anchorId="5511FEFC">
+          <v:shape id="_x0000_i1214" type="#_x0000_t75" style="width:19.9pt;height:16.5pt" o:ole="">
+            <v:imagedata r:id="rId78" o:title=""/>
+          </v:shape>
+          <w:control r:id="rId79" w:name="DefaultOcxName36" w:shapeid="_x0000_i1214"/>
+        </w:object>
+      </w:r>
+      <w:r>
+        <w:t xml:space="preserve">Subject </w:t>
+      </w:r>
+      <w:r>
+        <w:object w:dxaOrig="225" w:dyaOrig="225" w14:anchorId="2E6FF49F">
+          <v:shape id="_x0000_i1217" type="#_x0000_t75" style="width:19.9pt;height:16.5pt" o:ole="">
+            <v:imagedata r:id="rId80" o:title=""/>
+          </v:shape>
+          <w:control r:id="rId81" w:name="DefaultOcxName37" w:shapeid="_x0000_i1217"/>
+        </w:object>
+      </w:r>
+      <w:r>
+        <w:t xml:space="preserve">Title </w:t>
+      </w:r>
+      <w:r>
+        <w:object w:dxaOrig="225" w:dyaOrig="225" w14:anchorId="180840E5">
+          <v:shape id="_x0000_i1220" type="#_x0000_t75" style="width:19.9pt;height:16.5pt" o:ole="">
+            <v:imagedata r:id="rId82" o:title=""/>
+          </v:shape>
+          <w:control r:id="rId83" w:name="DefaultOcxName38" w:shapeid="_x0000_i1220"/>
+        </w:object>
+      </w:r>
+      <w:r>
+        <w:t xml:space="preserve">Volume </w:t>
+      </w:r>
+      <w:r>
+        <w:object w:dxaOrig="225" w:dyaOrig="225" w14:anchorId="0FAE4F76">
+          <v:shape id="_x0000_i1223" type="#_x0000_t75" style="width:19.9pt;height:16.5pt" o:ole="">
+            <v:imagedata r:id="rId84" o:title=""/>
+          </v:shape>
+          <w:control r:id="rId85" w:name="DefaultOcxName39" w:shapeid="_x0000_i1223"/>
+        </w:object>
+      </w:r>
+      <w:r>
+        <w:t>column</w:t>
+      </w:r>
+    </w:p>
+    <w:p>
+      <w:r>
+        <w:tab/>
+      </w:r>
+    </w:p>
+    <w:p>
+      <w:proofErr w:type="spellStart"/>
+      <w:r>
+        <w:t>Thursdide</w:t>
+      </w:r>
+      <w:proofErr w:type="spellEnd"/>
+      <w:r>
+        <w:t xml:space="preserve"> trap</w:t>
+      </w:r>
+    </w:p>
+    <w:p>
+      <w:r>
+        <w:t xml:space="preserve">China’s influence on Hollywood </w:t>
+      </w:r>
+    </w:p>
+    <w:p>
+      <w:r>
+        <w:t xml:space="preserve">Foreign media and how it is used </w:t>
+      </w:r>
+    </w:p>
+    <w:p>
+      <w:r>
+        <w:t xml:space="preserve">Andrew </w:t>
+      </w:r>
+      <w:proofErr w:type="spellStart"/>
+      <w:r>
+        <w:t>Kokas</w:t>
+      </w:r>
+      <w:proofErr w:type="spellEnd"/>
+      <w:r>
+        <w:t xml:space="preserve"> </w:t>
+      </w:r>
+    </w:p>
+    <w:p>
+      <w:r>
+        <w:t xml:space="preserve">Entertainment </w:t>
+      </w:r>
+    </w:p>
+    <w:p>
+      <w:bookmarkStart w:id="0" w:name="_GoBack"/>
+      <w:bookmarkEnd w:id="0"/>
+    </w:p>
+    <w:p/>
+    <w:p>
+      <w:r>
+        <w:t>4/25/2019</w:t>
+      </w:r>
+    </w:p>
+    <w:p/>
+    <w:p>
+      <w:r>
+        <w:t xml:space="preserve">Fields to pick: </w:t>
+      </w:r>
+    </w:p>
+    <w:p>
+      <w:r>
+        <w:t>Title</w:t>
+      </w:r>
+    </w:p>
+    <w:p>
+      <w:r>
+        <w:t>Full Text</w:t>
+      </w:r>
+    </w:p>
+    <w:p>
+      <w:r>
+        <w:t xml:space="preserve">Section </w:t>
+      </w:r>
+    </w:p>
+    <w:p>
+      <w:r>
+        <w:t>Pages</w:t>
+      </w:r>
+    </w:p>
+    <w:p>
+      <w:r>
+        <w:t>Publication dates</w:t>
+      </w:r>
+    </w:p>
+    <w:p/>
+    <w:p/>
     <w:sectPr>
       <w:pgSz w:w="12240" w:h="15840"/>
       <w:pgMar w:top="1440" w:right="1440" w:bottom="1440" w:left="1440" w:header="720" w:footer="720" w:gutter="0"/>
@@ -1783,7 +2461,7 @@
       </w:pPr>
     </w:pPrDefault>
   </w:docDefaults>
-  <w:latentStyles w:defLockedState="0" w:defUIPriority="99" w:defSemiHidden="0" w:defUnhideWhenUsed="0" w:defQFormat="0" w:count="375">
+  <w:latentStyles w:defLockedState="0" w:defUIPriority="99" w:defSemiHidden="0" w:defUnhideWhenUsed="0" w:defQFormat="0" w:count="376">
     <w:lsdException w:name="Normal" w:uiPriority="0" w:qFormat="1"/>
     <w:lsdException w:name="heading 1" w:uiPriority="9" w:qFormat="1"/>
     <w:lsdException w:name="heading 2" w:semiHidden="1" w:uiPriority="9" w:unhideWhenUsed="1" w:qFormat="1"/>
@@ -2159,6 +2837,7 @@
     <w:lsdException w:name="Smart Hyperlink" w:semiHidden="1" w:unhideWhenUsed="1"/>
     <w:lsdException w:name="Hashtag" w:semiHidden="1" w:unhideWhenUsed="1"/>
     <w:lsdException w:name="Unresolved Mention" w:semiHidden="1" w:unhideWhenUsed="1"/>
+    <w:lsdException w:name="Smart Link" w:semiHidden="1" w:unhideWhenUsed="1"/>
   </w:latentStyles>
   <w:style w:type="paragraph" w:default="1" w:styleId="Normal">
     <w:name w:val="Normal"/>
@@ -2252,6 +2931,166 @@
     </w:tblPr>
   </w:style>
 </w:styles>
+</file>
+
+<file path=word/activeX/activeX1.xml><?xml version="1.0" encoding="utf-8"?>
+<ax:ocx xmlns:ax="http://schemas.microsoft.com/office/2006/activeX" xmlns:r="http://schemas.openxmlformats.org/officeDocument/2006/relationships" ax:classid="{5512D116-5CC6-11CF-8D67-00AA00BDCE1D}" ax:persistence="persistStream" r:id="rId1"/>
+</file>
+
+<file path=word/activeX/activeX10.xml><?xml version="1.0" encoding="utf-8"?>
+<ax:ocx xmlns:ax="http://schemas.microsoft.com/office/2006/activeX" xmlns:r="http://schemas.openxmlformats.org/officeDocument/2006/relationships" ax:classid="{5512D116-5CC6-11CF-8D67-00AA00BDCE1D}" ax:persistence="persistStream" r:id="rId1"/>
+</file>
+
+<file path=word/activeX/activeX11.xml><?xml version="1.0" encoding="utf-8"?>
+<ax:ocx xmlns:ax="http://schemas.microsoft.com/office/2006/activeX" xmlns:r="http://schemas.openxmlformats.org/officeDocument/2006/relationships" ax:classid="{5512D116-5CC6-11CF-8D67-00AA00BDCE1D}" ax:persistence="persistStream" r:id="rId1"/>
+</file>
+
+<file path=word/activeX/activeX12.xml><?xml version="1.0" encoding="utf-8"?>
+<ax:ocx xmlns:ax="http://schemas.microsoft.com/office/2006/activeX" xmlns:r="http://schemas.openxmlformats.org/officeDocument/2006/relationships" ax:classid="{5512D116-5CC6-11CF-8D67-00AA00BDCE1D}" ax:persistence="persistStream" r:id="rId1"/>
+</file>
+
+<file path=word/activeX/activeX13.xml><?xml version="1.0" encoding="utf-8"?>
+<ax:ocx xmlns:ax="http://schemas.microsoft.com/office/2006/activeX" xmlns:r="http://schemas.openxmlformats.org/officeDocument/2006/relationships" ax:classid="{5512D116-5CC6-11CF-8D67-00AA00BDCE1D}" ax:persistence="persistStream" r:id="rId1"/>
+</file>
+
+<file path=word/activeX/activeX14.xml><?xml version="1.0" encoding="utf-8"?>
+<ax:ocx xmlns:ax="http://schemas.microsoft.com/office/2006/activeX" xmlns:r="http://schemas.openxmlformats.org/officeDocument/2006/relationships" ax:classid="{5512D116-5CC6-11CF-8D67-00AA00BDCE1D}" ax:persistence="persistStream" r:id="rId1"/>
+</file>
+
+<file path=word/activeX/activeX15.xml><?xml version="1.0" encoding="utf-8"?>
+<ax:ocx xmlns:ax="http://schemas.microsoft.com/office/2006/activeX" xmlns:r="http://schemas.openxmlformats.org/officeDocument/2006/relationships" ax:classid="{5512D116-5CC6-11CF-8D67-00AA00BDCE1D}" ax:persistence="persistStream" r:id="rId1"/>
+</file>
+
+<file path=word/activeX/activeX16.xml><?xml version="1.0" encoding="utf-8"?>
+<ax:ocx xmlns:ax="http://schemas.microsoft.com/office/2006/activeX" xmlns:r="http://schemas.openxmlformats.org/officeDocument/2006/relationships" ax:classid="{5512D116-5CC6-11CF-8D67-00AA00BDCE1D}" ax:persistence="persistStream" r:id="rId1"/>
+</file>
+
+<file path=word/activeX/activeX17.xml><?xml version="1.0" encoding="utf-8"?>
+<ax:ocx xmlns:ax="http://schemas.microsoft.com/office/2006/activeX" xmlns:r="http://schemas.openxmlformats.org/officeDocument/2006/relationships" ax:classid="{5512D116-5CC6-11CF-8D67-00AA00BDCE1D}" ax:persistence="persistStream" r:id="rId1"/>
+</file>
+
+<file path=word/activeX/activeX18.xml><?xml version="1.0" encoding="utf-8"?>
+<ax:ocx xmlns:ax="http://schemas.microsoft.com/office/2006/activeX" xmlns:r="http://schemas.openxmlformats.org/officeDocument/2006/relationships" ax:classid="{5512D116-5CC6-11CF-8D67-00AA00BDCE1D}" ax:persistence="persistStream" r:id="rId1"/>
+</file>
+
+<file path=word/activeX/activeX19.xml><?xml version="1.0" encoding="utf-8"?>
+<ax:ocx xmlns:ax="http://schemas.microsoft.com/office/2006/activeX" xmlns:r="http://schemas.openxmlformats.org/officeDocument/2006/relationships" ax:classid="{5512D116-5CC6-11CF-8D67-00AA00BDCE1D}" ax:persistence="persistStream" r:id="rId1"/>
+</file>
+
+<file path=word/activeX/activeX2.xml><?xml version="1.0" encoding="utf-8"?>
+<ax:ocx xmlns:ax="http://schemas.microsoft.com/office/2006/activeX" xmlns:r="http://schemas.openxmlformats.org/officeDocument/2006/relationships" ax:classid="{5512D116-5CC6-11CF-8D67-00AA00BDCE1D}" ax:persistence="persistStream" r:id="rId1"/>
+</file>
+
+<file path=word/activeX/activeX20.xml><?xml version="1.0" encoding="utf-8"?>
+<ax:ocx xmlns:ax="http://schemas.microsoft.com/office/2006/activeX" xmlns:r="http://schemas.openxmlformats.org/officeDocument/2006/relationships" ax:classid="{5512D116-5CC6-11CF-8D67-00AA00BDCE1D}" ax:persistence="persistStream" r:id="rId1"/>
+</file>
+
+<file path=word/activeX/activeX21.xml><?xml version="1.0" encoding="utf-8"?>
+<ax:ocx xmlns:ax="http://schemas.microsoft.com/office/2006/activeX" xmlns:r="http://schemas.openxmlformats.org/officeDocument/2006/relationships" ax:classid="{5512D116-5CC6-11CF-8D67-00AA00BDCE1D}" ax:persistence="persistStream" r:id="rId1"/>
+</file>
+
+<file path=word/activeX/activeX22.xml><?xml version="1.0" encoding="utf-8"?>
+<ax:ocx xmlns:ax="http://schemas.microsoft.com/office/2006/activeX" xmlns:r="http://schemas.openxmlformats.org/officeDocument/2006/relationships" ax:classid="{5512D116-5CC6-11CF-8D67-00AA00BDCE1D}" ax:persistence="persistStream" r:id="rId1"/>
+</file>
+
+<file path=word/activeX/activeX23.xml><?xml version="1.0" encoding="utf-8"?>
+<ax:ocx xmlns:ax="http://schemas.microsoft.com/office/2006/activeX" xmlns:r="http://schemas.openxmlformats.org/officeDocument/2006/relationships" ax:classid="{5512D116-5CC6-11CF-8D67-00AA00BDCE1D}" ax:persistence="persistStream" r:id="rId1"/>
+</file>
+
+<file path=word/activeX/activeX24.xml><?xml version="1.0" encoding="utf-8"?>
+<ax:ocx xmlns:ax="http://schemas.microsoft.com/office/2006/activeX" xmlns:r="http://schemas.openxmlformats.org/officeDocument/2006/relationships" ax:classid="{5512D116-5CC6-11CF-8D67-00AA00BDCE1D}" ax:persistence="persistStream" r:id="rId1"/>
+</file>
+
+<file path=word/activeX/activeX25.xml><?xml version="1.0" encoding="utf-8"?>
+<ax:ocx xmlns:ax="http://schemas.microsoft.com/office/2006/activeX" xmlns:r="http://schemas.openxmlformats.org/officeDocument/2006/relationships" ax:classid="{5512D116-5CC6-11CF-8D67-00AA00BDCE1D}" ax:persistence="persistStream" r:id="rId1"/>
+</file>
+
+<file path=word/activeX/activeX26.xml><?xml version="1.0" encoding="utf-8"?>
+<ax:ocx xmlns:ax="http://schemas.microsoft.com/office/2006/activeX" xmlns:r="http://schemas.openxmlformats.org/officeDocument/2006/relationships" ax:classid="{5512D116-5CC6-11CF-8D67-00AA00BDCE1D}" ax:persistence="persistStream" r:id="rId1"/>
+</file>
+
+<file path=word/activeX/activeX27.xml><?xml version="1.0" encoding="utf-8"?>
+<ax:ocx xmlns:ax="http://schemas.microsoft.com/office/2006/activeX" xmlns:r="http://schemas.openxmlformats.org/officeDocument/2006/relationships" ax:classid="{5512D116-5CC6-11CF-8D67-00AA00BDCE1D}" ax:persistence="persistStream" r:id="rId1"/>
+</file>
+
+<file path=word/activeX/activeX28.xml><?xml version="1.0" encoding="utf-8"?>
+<ax:ocx xmlns:ax="http://schemas.microsoft.com/office/2006/activeX" xmlns:r="http://schemas.openxmlformats.org/officeDocument/2006/relationships" ax:classid="{5512D116-5CC6-11CF-8D67-00AA00BDCE1D}" ax:persistence="persistStream" r:id="rId1"/>
+</file>
+
+<file path=word/activeX/activeX29.xml><?xml version="1.0" encoding="utf-8"?>
+<ax:ocx xmlns:ax="http://schemas.microsoft.com/office/2006/activeX" xmlns:r="http://schemas.openxmlformats.org/officeDocument/2006/relationships" ax:classid="{5512D116-5CC6-11CF-8D67-00AA00BDCE1D}" ax:persistence="persistStream" r:id="rId1"/>
+</file>
+
+<file path=word/activeX/activeX3.xml><?xml version="1.0" encoding="utf-8"?>
+<ax:ocx xmlns:ax="http://schemas.microsoft.com/office/2006/activeX" xmlns:r="http://schemas.openxmlformats.org/officeDocument/2006/relationships" ax:classid="{5512D116-5CC6-11CF-8D67-00AA00BDCE1D}" ax:persistence="persistStream" r:id="rId1"/>
+</file>
+
+<file path=word/activeX/activeX30.xml><?xml version="1.0" encoding="utf-8"?>
+<ax:ocx xmlns:ax="http://schemas.microsoft.com/office/2006/activeX" xmlns:r="http://schemas.openxmlformats.org/officeDocument/2006/relationships" ax:classid="{5512D116-5CC6-11CF-8D67-00AA00BDCE1D}" ax:persistence="persistStream" r:id="rId1"/>
+</file>
+
+<file path=word/activeX/activeX31.xml><?xml version="1.0" encoding="utf-8"?>
+<ax:ocx xmlns:ax="http://schemas.microsoft.com/office/2006/activeX" xmlns:r="http://schemas.openxmlformats.org/officeDocument/2006/relationships" ax:classid="{5512D116-5CC6-11CF-8D67-00AA00BDCE1D}" ax:persistence="persistStream" r:id="rId1"/>
+</file>
+
+<file path=word/activeX/activeX32.xml><?xml version="1.0" encoding="utf-8"?>
+<ax:ocx xmlns:ax="http://schemas.microsoft.com/office/2006/activeX" xmlns:r="http://schemas.openxmlformats.org/officeDocument/2006/relationships" ax:classid="{5512D116-5CC6-11CF-8D67-00AA00BDCE1D}" ax:persistence="persistStream" r:id="rId1"/>
+</file>
+
+<file path=word/activeX/activeX33.xml><?xml version="1.0" encoding="utf-8"?>
+<ax:ocx xmlns:ax="http://schemas.microsoft.com/office/2006/activeX" xmlns:r="http://schemas.openxmlformats.org/officeDocument/2006/relationships" ax:classid="{5512D116-5CC6-11CF-8D67-00AA00BDCE1D}" ax:persistence="persistStream" r:id="rId1"/>
+</file>
+
+<file path=word/activeX/activeX34.xml><?xml version="1.0" encoding="utf-8"?>
+<ax:ocx xmlns:ax="http://schemas.microsoft.com/office/2006/activeX" xmlns:r="http://schemas.openxmlformats.org/officeDocument/2006/relationships" ax:classid="{5512D116-5CC6-11CF-8D67-00AA00BDCE1D}" ax:persistence="persistStream" r:id="rId1"/>
+</file>
+
+<file path=word/activeX/activeX35.xml><?xml version="1.0" encoding="utf-8"?>
+<ax:ocx xmlns:ax="http://schemas.microsoft.com/office/2006/activeX" xmlns:r="http://schemas.openxmlformats.org/officeDocument/2006/relationships" ax:classid="{5512D116-5CC6-11CF-8D67-00AA00BDCE1D}" ax:persistence="persistStream" r:id="rId1"/>
+</file>
+
+<file path=word/activeX/activeX36.xml><?xml version="1.0" encoding="utf-8"?>
+<ax:ocx xmlns:ax="http://schemas.microsoft.com/office/2006/activeX" xmlns:r="http://schemas.openxmlformats.org/officeDocument/2006/relationships" ax:classid="{5512D116-5CC6-11CF-8D67-00AA00BDCE1D}" ax:persistence="persistStream" r:id="rId1"/>
+</file>
+
+<file path=word/activeX/activeX37.xml><?xml version="1.0" encoding="utf-8"?>
+<ax:ocx xmlns:ax="http://schemas.microsoft.com/office/2006/activeX" xmlns:r="http://schemas.openxmlformats.org/officeDocument/2006/relationships" ax:classid="{5512D116-5CC6-11CF-8D67-00AA00BDCE1D}" ax:persistence="persistStream" r:id="rId1"/>
+</file>
+
+<file path=word/activeX/activeX38.xml><?xml version="1.0" encoding="utf-8"?>
+<ax:ocx xmlns:ax="http://schemas.microsoft.com/office/2006/activeX" xmlns:r="http://schemas.openxmlformats.org/officeDocument/2006/relationships" ax:classid="{5512D116-5CC6-11CF-8D67-00AA00BDCE1D}" ax:persistence="persistStream" r:id="rId1"/>
+</file>
+
+<file path=word/activeX/activeX39.xml><?xml version="1.0" encoding="utf-8"?>
+<ax:ocx xmlns:ax="http://schemas.microsoft.com/office/2006/activeX" xmlns:r="http://schemas.openxmlformats.org/officeDocument/2006/relationships" ax:classid="{5512D116-5CC6-11CF-8D67-00AA00BDCE1D}" ax:persistence="persistStream" r:id="rId1"/>
+</file>
+
+<file path=word/activeX/activeX4.xml><?xml version="1.0" encoding="utf-8"?>
+<ax:ocx xmlns:ax="http://schemas.microsoft.com/office/2006/activeX" xmlns:r="http://schemas.openxmlformats.org/officeDocument/2006/relationships" ax:classid="{5512D116-5CC6-11CF-8D67-00AA00BDCE1D}" ax:persistence="persistStream" r:id="rId1"/>
+</file>
+
+<file path=word/activeX/activeX40.xml><?xml version="1.0" encoding="utf-8"?>
+<ax:ocx xmlns:ax="http://schemas.microsoft.com/office/2006/activeX" xmlns:r="http://schemas.openxmlformats.org/officeDocument/2006/relationships" ax:classid="{5512D116-5CC6-11CF-8D67-00AA00BDCE1D}" ax:persistence="persistStream" r:id="rId1"/>
+</file>
+
+<file path=word/activeX/activeX5.xml><?xml version="1.0" encoding="utf-8"?>
+<ax:ocx xmlns:ax="http://schemas.microsoft.com/office/2006/activeX" xmlns:r="http://schemas.openxmlformats.org/officeDocument/2006/relationships" ax:classid="{5512D116-5CC6-11CF-8D67-00AA00BDCE1D}" ax:persistence="persistStream" r:id="rId1"/>
+</file>
+
+<file path=word/activeX/activeX6.xml><?xml version="1.0" encoding="utf-8"?>
+<ax:ocx xmlns:ax="http://schemas.microsoft.com/office/2006/activeX" xmlns:r="http://schemas.openxmlformats.org/officeDocument/2006/relationships" ax:classid="{5512D116-5CC6-11CF-8D67-00AA00BDCE1D}" ax:persistence="persistStream" r:id="rId1"/>
+</file>
+
+<file path=word/activeX/activeX7.xml><?xml version="1.0" encoding="utf-8"?>
+<ax:ocx xmlns:ax="http://schemas.microsoft.com/office/2006/activeX" xmlns:r="http://schemas.openxmlformats.org/officeDocument/2006/relationships" ax:classid="{5512D116-5CC6-11CF-8D67-00AA00BDCE1D}" ax:persistence="persistStream" r:id="rId1"/>
+</file>
+
+<file path=word/activeX/activeX8.xml><?xml version="1.0" encoding="utf-8"?>
+<ax:ocx xmlns:ax="http://schemas.microsoft.com/office/2006/activeX" xmlns:r="http://schemas.openxmlformats.org/officeDocument/2006/relationships" ax:classid="{5512D116-5CC6-11CF-8D67-00AA00BDCE1D}" ax:persistence="persistStream" r:id="rId1"/>
+</file>
+
+<file path=word/activeX/activeX9.xml><?xml version="1.0" encoding="utf-8"?>
+<ax:ocx xmlns:ax="http://schemas.microsoft.com/office/2006/activeX" xmlns:r="http://schemas.openxmlformats.org/officeDocument/2006/relationships" ax:classid="{5512D116-5CC6-11CF-8D67-00AA00BDCE1D}" ax:persistence="persistStream" r:id="rId1"/>
 </file>
 
 <file path=word/theme/theme1.xml><?xml version="1.0" encoding="utf-8"?>

</xml_diff>